<commit_message>
Sesion nivelación jornada tarde 10-12
</commit_message>
<xml_diff>
--- a/Jornada Tarde/Sprint 1/Formato_Sprint_1.docx
+++ b/Jornada Tarde/Sprint 1/Formato_Sprint_1.docx
@@ -253,12 +253,14 @@
                 <w:rFonts w:asciiTheme="minorHAnsi" w:hAnsiTheme="minorHAnsi" w:cstheme="minorHAnsi"/>
               </w:rPr>
             </w:pPr>
+            <w:proofErr w:type="spellStart"/>
             <w:r>
               <w:rPr>
                 <w:rFonts w:asciiTheme="minorHAnsi" w:hAnsiTheme="minorHAnsi" w:cstheme="minorHAnsi"/>
               </w:rPr>
               <w:t>xxxxx</w:t>
             </w:r>
+            <w:proofErr w:type="spellEnd"/>
           </w:p>
         </w:tc>
       </w:tr>
@@ -386,12 +388,14 @@
                 <w:rFonts w:asciiTheme="minorHAnsi" w:hAnsiTheme="minorHAnsi" w:cstheme="minorHAnsi"/>
               </w:rPr>
             </w:pPr>
+            <w:proofErr w:type="spellStart"/>
             <w:r>
               <w:rPr>
                 <w:rFonts w:asciiTheme="minorHAnsi" w:hAnsiTheme="minorHAnsi" w:cstheme="minorHAnsi"/>
               </w:rPr>
               <w:t>Xxxx</w:t>
             </w:r>
+            <w:proofErr w:type="spellEnd"/>
           </w:p>
         </w:tc>
       </w:tr>
@@ -451,12 +455,14 @@
                 <w:rFonts w:asciiTheme="minorHAnsi" w:hAnsiTheme="minorHAnsi" w:cstheme="minorHAnsi"/>
               </w:rPr>
             </w:pPr>
+            <w:proofErr w:type="spellStart"/>
             <w:r>
               <w:rPr>
                 <w:rFonts w:asciiTheme="minorHAnsi" w:hAnsiTheme="minorHAnsi" w:cstheme="minorHAnsi"/>
               </w:rPr>
               <w:t>xxx</w:t>
             </w:r>
+            <w:proofErr w:type="spellEnd"/>
           </w:p>
         </w:tc>
       </w:tr>
@@ -538,12 +544,14 @@
                 <w:rFonts w:asciiTheme="minorHAnsi" w:hAnsiTheme="minorHAnsi" w:cstheme="minorHAnsi"/>
               </w:rPr>
             </w:pPr>
+            <w:proofErr w:type="spellStart"/>
             <w:r>
               <w:rPr>
                 <w:rFonts w:asciiTheme="minorHAnsi" w:hAnsiTheme="minorHAnsi" w:cstheme="minorHAnsi"/>
               </w:rPr>
               <w:t>Stakeholder</w:t>
             </w:r>
+            <w:proofErr w:type="spellEnd"/>
           </w:p>
         </w:tc>
         <w:tc>
@@ -969,6 +977,7 @@
                 <w:b/>
                 <w:bCs/>
               </w:rPr>
+              <w:lastRenderedPageBreak/>
               <w:t>Objetivo General</w:t>
             </w:r>
           </w:p>
@@ -1138,8 +1147,23 @@
               <w:rPr>
                 <w:rFonts w:asciiTheme="minorHAnsi" w:hAnsiTheme="minorHAnsi" w:cstheme="minorHAnsi"/>
               </w:rPr>
-              <w:t xml:space="preserve">Desarrollar el backend en </w:t>
-            </w:r>
+              <w:t xml:space="preserve">Desarrollar el </w:t>
+            </w:r>
+            <w:proofErr w:type="spellStart"/>
+            <w:r>
+              <w:rPr>
+                <w:rFonts w:asciiTheme="minorHAnsi" w:hAnsiTheme="minorHAnsi" w:cstheme="minorHAnsi"/>
+              </w:rPr>
+              <w:t>backend</w:t>
+            </w:r>
+            <w:proofErr w:type="spellEnd"/>
+            <w:r>
+              <w:rPr>
+                <w:rFonts w:asciiTheme="minorHAnsi" w:hAnsiTheme="minorHAnsi" w:cstheme="minorHAnsi"/>
+              </w:rPr>
+              <w:t xml:space="preserve"> en </w:t>
+            </w:r>
+            <w:proofErr w:type="gramStart"/>
             <w:r>
               <w:rPr>
                 <w:rFonts w:asciiTheme="minorHAnsi" w:hAnsiTheme="minorHAnsi" w:cstheme="minorHAnsi"/>
@@ -1157,8 +1181,41 @@
                 <w:rFonts w:asciiTheme="minorHAnsi" w:hAnsiTheme="minorHAnsi" w:cstheme="minorHAnsi"/>
                 <w:highlight w:val="yellow"/>
               </w:rPr>
-              <w:t>java springboot , node</w:t>
-            </w:r>
+              <w:t>java</w:t>
+            </w:r>
+            <w:proofErr w:type="gramEnd"/>
+            <w:r>
+              <w:rPr>
+                <w:rFonts w:asciiTheme="minorHAnsi" w:hAnsiTheme="minorHAnsi" w:cstheme="minorHAnsi"/>
+                <w:highlight w:val="yellow"/>
+              </w:rPr>
+              <w:t xml:space="preserve"> </w:t>
+            </w:r>
+            <w:proofErr w:type="spellStart"/>
+            <w:r>
+              <w:rPr>
+                <w:rFonts w:asciiTheme="minorHAnsi" w:hAnsiTheme="minorHAnsi" w:cstheme="minorHAnsi"/>
+                <w:highlight w:val="yellow"/>
+              </w:rPr>
+              <w:t>springboot</w:t>
+            </w:r>
+            <w:proofErr w:type="spellEnd"/>
+            <w:r>
+              <w:rPr>
+                <w:rFonts w:asciiTheme="minorHAnsi" w:hAnsiTheme="minorHAnsi" w:cstheme="minorHAnsi"/>
+                <w:highlight w:val="yellow"/>
+              </w:rPr>
+              <w:t xml:space="preserve"> , </w:t>
+            </w:r>
+            <w:proofErr w:type="spellStart"/>
+            <w:r>
+              <w:rPr>
+                <w:rFonts w:asciiTheme="minorHAnsi" w:hAnsiTheme="minorHAnsi" w:cstheme="minorHAnsi"/>
+                <w:highlight w:val="yellow"/>
+              </w:rPr>
+              <w:t>node</w:t>
+            </w:r>
+            <w:proofErr w:type="spellEnd"/>
             <w:r>
               <w:rPr>
                 <w:rFonts w:asciiTheme="minorHAnsi" w:hAnsiTheme="minorHAnsi" w:cstheme="minorHAnsi"/>
@@ -1188,20 +1245,69 @@
               <w:rPr>
                 <w:rFonts w:asciiTheme="minorHAnsi" w:hAnsiTheme="minorHAnsi" w:cstheme="minorHAnsi"/>
               </w:rPr>
-              <w:t xml:space="preserve">Desarrollar el frontend en </w:t>
-            </w:r>
-            <w:r>
-              <w:rPr>
-                <w:rFonts w:asciiTheme="minorHAnsi" w:hAnsiTheme="minorHAnsi" w:cstheme="minorHAnsi"/>
-              </w:rPr>
-              <w:t>nodejs{</w:t>
-            </w:r>
+              <w:t xml:space="preserve">Desarrollar el </w:t>
+            </w:r>
+            <w:proofErr w:type="spellStart"/>
+            <w:r>
+              <w:rPr>
+                <w:rFonts w:asciiTheme="minorHAnsi" w:hAnsiTheme="minorHAnsi" w:cstheme="minorHAnsi"/>
+              </w:rPr>
+              <w:t>frontend</w:t>
+            </w:r>
+            <w:proofErr w:type="spellEnd"/>
+            <w:r>
+              <w:rPr>
+                <w:rFonts w:asciiTheme="minorHAnsi" w:hAnsiTheme="minorHAnsi" w:cstheme="minorHAnsi"/>
+              </w:rPr>
+              <w:t xml:space="preserve"> en </w:t>
+            </w:r>
+            <w:proofErr w:type="spellStart"/>
+            <w:proofErr w:type="gramStart"/>
+            <w:r>
+              <w:rPr>
+                <w:rFonts w:asciiTheme="minorHAnsi" w:hAnsiTheme="minorHAnsi" w:cstheme="minorHAnsi"/>
+              </w:rPr>
+              <w:t>nodejs</w:t>
+            </w:r>
+            <w:proofErr w:type="spellEnd"/>
+            <w:r>
+              <w:rPr>
+                <w:rFonts w:asciiTheme="minorHAnsi" w:hAnsiTheme="minorHAnsi" w:cstheme="minorHAnsi"/>
+              </w:rPr>
+              <w:t>{</w:t>
+            </w:r>
+            <w:proofErr w:type="spellStart"/>
+            <w:proofErr w:type="gramEnd"/>
             <w:r>
               <w:rPr>
                 <w:rFonts w:asciiTheme="minorHAnsi" w:hAnsiTheme="minorHAnsi" w:cstheme="minorHAnsi"/>
                 <w:highlight w:val="yellow"/>
               </w:rPr>
-              <w:t>vue, react, angular</w:t>
+              <w:t>vue</w:t>
+            </w:r>
+            <w:proofErr w:type="spellEnd"/>
+            <w:r>
+              <w:rPr>
+                <w:rFonts w:asciiTheme="minorHAnsi" w:hAnsiTheme="minorHAnsi" w:cstheme="minorHAnsi"/>
+                <w:highlight w:val="yellow"/>
+              </w:rPr>
+              <w:t xml:space="preserve">, </w:t>
+            </w:r>
+            <w:proofErr w:type="spellStart"/>
+            <w:r>
+              <w:rPr>
+                <w:rFonts w:asciiTheme="minorHAnsi" w:hAnsiTheme="minorHAnsi" w:cstheme="minorHAnsi"/>
+                <w:highlight w:val="yellow"/>
+              </w:rPr>
+              <w:t>react</w:t>
+            </w:r>
+            <w:proofErr w:type="spellEnd"/>
+            <w:r>
+              <w:rPr>
+                <w:rFonts w:asciiTheme="minorHAnsi" w:hAnsiTheme="minorHAnsi" w:cstheme="minorHAnsi"/>
+                <w:highlight w:val="yellow"/>
+              </w:rPr>
+              <w:t>, angular</w:t>
             </w:r>
             <w:r>
               <w:rPr>
@@ -1300,8 +1406,14 @@
           <w:ilvl w:val="0"/>
           <w:numId w:val="3"/>
         </w:numPr>
-      </w:pPr>
-      <w:r>
+        <w:rPr>
+          <w:highlight w:val="yellow"/>
+        </w:rPr>
+      </w:pPr>
+      <w:r>
+        <w:rPr>
+          <w:highlight w:val="yellow"/>
+        </w:rPr>
         <w:t>Registros básicos: este módulo debe permitir documentar y almacenar (nombre, documento, edad, correo electrónico)</w:t>
       </w:r>
     </w:p>
@@ -1312,8 +1424,14 @@
           <w:ilvl w:val="0"/>
           <w:numId w:val="3"/>
         </w:numPr>
-      </w:pPr>
-      <w:r>
+        <w:rPr>
+          <w:highlight w:val="yellow"/>
+        </w:rPr>
+      </w:pPr>
+      <w:r>
+        <w:rPr>
+          <w:highlight w:val="yellow"/>
+        </w:rPr>
         <w:t>Crear roles:</w:t>
       </w:r>
     </w:p>
@@ -1324,8 +1442,14 @@
           <w:ilvl w:val="1"/>
           <w:numId w:val="3"/>
         </w:numPr>
-      </w:pPr>
-      <w:r>
+        <w:rPr>
+          <w:highlight w:val="yellow"/>
+        </w:rPr>
+      </w:pPr>
+      <w:r>
+        <w:rPr>
+          <w:highlight w:val="yellow"/>
+        </w:rPr>
         <w:t>Nombre del rol (Administrador, Gestor, Cliente)</w:t>
       </w:r>
     </w:p>
@@ -1336,14 +1460,26 @@
           <w:ilvl w:val="0"/>
           <w:numId w:val="3"/>
         </w:numPr>
-      </w:pPr>
-      <w:r>
+        <w:rPr>
+          <w:highlight w:val="yellow"/>
+        </w:rPr>
+      </w:pPr>
+      <w:r>
+        <w:rPr>
+          <w:highlight w:val="yellow"/>
+        </w:rPr>
         <w:t xml:space="preserve">Registrar </w:t>
       </w:r>
       <w:r>
+        <w:rPr>
+          <w:highlight w:val="yellow"/>
+        </w:rPr>
         <w:t xml:space="preserve">usuarios </w:t>
       </w:r>
       <w:r>
+        <w:rPr>
+          <w:highlight w:val="yellow"/>
+        </w:rPr>
         <w:t xml:space="preserve">en el sistema </w:t>
       </w:r>
     </w:p>
@@ -1356,13 +1492,25 @@
         </w:numPr>
       </w:pPr>
       <w:r>
+        <w:rPr>
+          <w:highlight w:val="yellow"/>
+        </w:rPr>
         <w:t xml:space="preserve">Usuario, contraseña, </w:t>
       </w:r>
       <w:r>
+        <w:rPr>
+          <w:highlight w:val="yellow"/>
+        </w:rPr>
         <w:t xml:space="preserve">asociar </w:t>
       </w:r>
       <w:r>
-        <w:t xml:space="preserve">un rol y </w:t>
+        <w:rPr>
+          <w:highlight w:val="yellow"/>
+        </w:rPr>
+        <w:t>un rol</w:t>
+      </w:r>
+      <w:r>
+        <w:t xml:space="preserve"> y </w:t>
       </w:r>
       <w:r>
         <w:t xml:space="preserve">asociar </w:t>
@@ -1385,8 +1533,14 @@
           <w:ilvl w:val="0"/>
           <w:numId w:val="5"/>
         </w:numPr>
-      </w:pPr>
-      <w:r>
+        <w:rPr>
+          <w:highlight w:val="yellow"/>
+        </w:rPr>
+      </w:pPr>
+      <w:r>
+        <w:rPr>
+          <w:highlight w:val="yellow"/>
+        </w:rPr>
         <w:t>Datos básicos del hotel</w:t>
       </w:r>
     </w:p>
@@ -1397,8 +1551,14 @@
           <w:ilvl w:val="1"/>
           <w:numId w:val="5"/>
         </w:numPr>
-      </w:pPr>
-      <w:r>
+        <w:rPr>
+          <w:highlight w:val="yellow"/>
+        </w:rPr>
+      </w:pPr>
+      <w:r>
+        <w:rPr>
+          <w:highlight w:val="yellow"/>
+        </w:rPr>
         <w:t>Razón social</w:t>
       </w:r>
     </w:p>
@@ -1409,10 +1569,18 @@
           <w:ilvl w:val="1"/>
           <w:numId w:val="5"/>
         </w:numPr>
-      </w:pPr>
-      <w:r>
+        <w:rPr>
+          <w:highlight w:val="yellow"/>
+        </w:rPr>
+      </w:pPr>
+      <w:proofErr w:type="spellStart"/>
+      <w:r>
+        <w:rPr>
+          <w:highlight w:val="yellow"/>
+        </w:rPr>
         <w:t>Nit</w:t>
       </w:r>
+      <w:proofErr w:type="spellEnd"/>
     </w:p>
     <w:p>
       <w:pPr>
@@ -1421,8 +1589,14 @@
           <w:ilvl w:val="1"/>
           <w:numId w:val="5"/>
         </w:numPr>
-      </w:pPr>
-      <w:r>
+        <w:rPr>
+          <w:highlight w:val="yellow"/>
+        </w:rPr>
+      </w:pPr>
+      <w:r>
+        <w:rPr>
+          <w:highlight w:val="yellow"/>
+        </w:rPr>
         <w:t>Teléfono</w:t>
       </w:r>
     </w:p>
@@ -1433,8 +1607,14 @@
           <w:ilvl w:val="1"/>
           <w:numId w:val="5"/>
         </w:numPr>
-      </w:pPr>
-      <w:r>
+        <w:rPr>
+          <w:highlight w:val="yellow"/>
+        </w:rPr>
+      </w:pPr>
+      <w:r>
+        <w:rPr>
+          <w:highlight w:val="yellow"/>
+        </w:rPr>
         <w:t>Correo</w:t>
       </w:r>
     </w:p>
@@ -1445,29 +1625,56 @@
           <w:ilvl w:val="1"/>
           <w:numId w:val="5"/>
         </w:numPr>
-      </w:pPr>
-      <w:r>
+        <w:rPr>
+          <w:highlight w:val="yellow"/>
+        </w:rPr>
+      </w:pPr>
+      <w:r>
+        <w:rPr>
+          <w:highlight w:val="yellow"/>
+        </w:rPr>
         <w:t>(Persona</w:t>
       </w:r>
       <w:r>
+        <w:rPr>
+          <w:highlight w:val="yellow"/>
+        </w:rPr>
         <w:t xml:space="preserve"> responsable</w:t>
       </w:r>
       <w:r>
+        <w:rPr>
+          <w:highlight w:val="yellow"/>
+        </w:rPr>
         <w:t>)</w:t>
       </w:r>
       <w:r>
+        <w:rPr>
+          <w:highlight w:val="yellow"/>
+        </w:rPr>
         <w:t xml:space="preserve"> </w:t>
       </w:r>
       <w:r>
+        <w:rPr>
+          <w:highlight w:val="yellow"/>
+        </w:rPr>
         <w:t>Asocia</w:t>
       </w:r>
       <w:r>
+        <w:rPr>
+          <w:highlight w:val="yellow"/>
+        </w:rPr>
         <w:t xml:space="preserve">r un </w:t>
       </w:r>
       <w:r>
+        <w:rPr>
+          <w:highlight w:val="yellow"/>
+        </w:rPr>
         <w:t>dato básico</w:t>
       </w:r>
       <w:r>
+        <w:rPr>
+          <w:highlight w:val="yellow"/>
+        </w:rPr>
         <w:t xml:space="preserve"> de la persona </w:t>
       </w:r>
     </w:p>
@@ -1478,8 +1685,14 @@
           <w:ilvl w:val="0"/>
           <w:numId w:val="5"/>
         </w:numPr>
-      </w:pPr>
-      <w:r>
+        <w:rPr>
+          <w:highlight w:val="yellow"/>
+        </w:rPr>
+      </w:pPr>
+      <w:r>
+        <w:rPr>
+          <w:highlight w:val="yellow"/>
+        </w:rPr>
         <w:t>Sedes</w:t>
       </w:r>
     </w:p>
@@ -1490,8 +1703,14 @@
           <w:ilvl w:val="1"/>
           <w:numId w:val="5"/>
         </w:numPr>
-      </w:pPr>
-      <w:r>
+        <w:rPr>
+          <w:highlight w:val="yellow"/>
+        </w:rPr>
+      </w:pPr>
+      <w:r>
+        <w:rPr>
+          <w:highlight w:val="yellow"/>
+        </w:rPr>
         <w:t>Nombre</w:t>
       </w:r>
     </w:p>
@@ -1502,8 +1721,14 @@
           <w:ilvl w:val="1"/>
           <w:numId w:val="5"/>
         </w:numPr>
-      </w:pPr>
-      <w:r>
+        <w:rPr>
+          <w:highlight w:val="yellow"/>
+        </w:rPr>
+      </w:pPr>
+      <w:r>
+        <w:rPr>
+          <w:highlight w:val="yellow"/>
+        </w:rPr>
         <w:t>Dirección</w:t>
       </w:r>
     </w:p>
@@ -1514,8 +1739,15 @@
           <w:ilvl w:val="1"/>
           <w:numId w:val="5"/>
         </w:numPr>
-      </w:pPr>
-      <w:r>
+        <w:rPr>
+          <w:highlight w:val="yellow"/>
+        </w:rPr>
+      </w:pPr>
+      <w:r>
+        <w:rPr>
+          <w:highlight w:val="yellow"/>
+        </w:rPr>
+        <w:lastRenderedPageBreak/>
         <w:t xml:space="preserve">Asociar un dato básico del hotel </w:t>
       </w:r>
     </w:p>
@@ -1526,11 +1758,20 @@
           <w:ilvl w:val="0"/>
           <w:numId w:val="5"/>
         </w:numPr>
-      </w:pPr>
-      <w:r>
+        <w:rPr>
+          <w:highlight w:val="yellow"/>
+        </w:rPr>
+      </w:pPr>
+      <w:r>
+        <w:rPr>
+          <w:highlight w:val="yellow"/>
+        </w:rPr>
         <w:t xml:space="preserve">Registro de </w:t>
       </w:r>
       <w:r>
+        <w:rPr>
+          <w:highlight w:val="yellow"/>
+        </w:rPr>
         <w:t xml:space="preserve">pisos que tiene el hotel </w:t>
       </w:r>
     </w:p>
@@ -1541,8 +1782,14 @@
           <w:ilvl w:val="1"/>
           <w:numId w:val="5"/>
         </w:numPr>
-      </w:pPr>
-      <w:r>
+        <w:rPr>
+          <w:highlight w:val="yellow"/>
+        </w:rPr>
+      </w:pPr>
+      <w:r>
+        <w:rPr>
+          <w:highlight w:val="yellow"/>
+        </w:rPr>
         <w:t>Nombre</w:t>
       </w:r>
     </w:p>
@@ -1553,8 +1800,14 @@
           <w:ilvl w:val="1"/>
           <w:numId w:val="5"/>
         </w:numPr>
-      </w:pPr>
-      <w:r>
+        <w:rPr>
+          <w:highlight w:val="yellow"/>
+        </w:rPr>
+      </w:pPr>
+      <w:r>
+        <w:rPr>
+          <w:highlight w:val="yellow"/>
+        </w:rPr>
         <w:t>Asociar una sede</w:t>
       </w:r>
     </w:p>
@@ -1813,7 +2066,14 @@
         <w:rPr>
           <w:highlight w:val="yellow"/>
         </w:rPr>
-        <w:t>Valor d</w:t>
+        <w:t xml:space="preserve">Valor </w:t>
+      </w:r>
+      <w:proofErr w:type="gramStart"/>
+      <w:r>
+        <w:rPr>
+          <w:highlight w:val="yellow"/>
+        </w:rPr>
+        <w:t>d</w:t>
       </w:r>
       <w:r>
         <w:rPr>
@@ -1825,7 +2085,14 @@
         <w:rPr>
           <w:highlight w:val="yellow"/>
         </w:rPr>
-        <w:t xml:space="preserve"> [calculado]</w:t>
+        <w:t xml:space="preserve"> [</w:t>
+      </w:r>
+      <w:proofErr w:type="gramEnd"/>
+      <w:r>
+        <w:rPr>
+          <w:highlight w:val="yellow"/>
+        </w:rPr>
+        <w:t>calculado]</w:t>
       </w:r>
     </w:p>
     <w:p>
@@ -1840,8 +2107,13 @@
         <w:t>porcentaje</w:t>
       </w:r>
       <w:r>
-        <w:t xml:space="preserve"> iva</w:t>
-      </w:r>
+        <w:t xml:space="preserve"> </w:t>
+      </w:r>
+      <w:proofErr w:type="spellStart"/>
+      <w:r>
+        <w:t>iva</w:t>
+      </w:r>
+      <w:proofErr w:type="spellEnd"/>
     </w:p>
     <w:p>
       <w:pPr>
@@ -1882,13 +2154,27 @@
         <w:rPr>
           <w:highlight w:val="yellow"/>
         </w:rPr>
-        <w:t xml:space="preserve">Valor neto para pagar </w:t>
-      </w:r>
-      <w:r>
-        <w:rPr>
-          <w:highlight w:val="yellow"/>
-        </w:rPr>
-        <w:t xml:space="preserve"> [valor calculado]</w:t>
+        <w:t xml:space="preserve">Valor neto para </w:t>
+      </w:r>
+      <w:proofErr w:type="gramStart"/>
+      <w:r>
+        <w:rPr>
+          <w:highlight w:val="yellow"/>
+        </w:rPr>
+        <w:t xml:space="preserve">pagar </w:t>
+      </w:r>
+      <w:r>
+        <w:rPr>
+          <w:highlight w:val="yellow"/>
+        </w:rPr>
+        <w:t xml:space="preserve"> [</w:t>
+      </w:r>
+      <w:proofErr w:type="gramEnd"/>
+      <w:r>
+        <w:rPr>
+          <w:highlight w:val="yellow"/>
+        </w:rPr>
+        <w:t>valor calculado]</w:t>
       </w:r>
     </w:p>
     <w:p>
@@ -1988,6 +2274,7 @@
           <w:szCs w:val="22"/>
           <w:highlight w:val="green"/>
         </w:rPr>
+        <w:lastRenderedPageBreak/>
         <w:t>Al momento de que un cliente desee hacer una reserva, el operador preguntará por la información básica del usuario, tales como: nombre, edad, número de documento de identidad, teléfono, correo, medio de pago, habitaciones y/o servicios que desea adquirir</w:t>
       </w:r>
       <w:r>
@@ -2248,7 +2535,25 @@
                 <w:b/>
                 <w:bCs/>
               </w:rPr>
-              <w:t>Repositorio de Código GitLab o GitHub</w:t>
+              <w:t xml:space="preserve">Repositorio de Código </w:t>
+            </w:r>
+            <w:proofErr w:type="spellStart"/>
+            <w:r>
+              <w:rPr>
+                <w:rFonts w:asciiTheme="minorHAnsi" w:hAnsiTheme="minorHAnsi" w:cstheme="minorHAnsi"/>
+                <w:b/>
+                <w:bCs/>
+              </w:rPr>
+              <w:t>GitLab</w:t>
+            </w:r>
+            <w:proofErr w:type="spellEnd"/>
+            <w:r>
+              <w:rPr>
+                <w:rFonts w:asciiTheme="minorHAnsi" w:hAnsiTheme="minorHAnsi" w:cstheme="minorHAnsi"/>
+                <w:b/>
+                <w:bCs/>
+              </w:rPr>
+              <w:t xml:space="preserve"> o GitHub</w:t>
             </w:r>
           </w:p>
         </w:tc>
@@ -2260,7 +2565,15 @@
         <w:jc w:val="both"/>
       </w:pPr>
       <w:r>
-        <w:t>Como evidencia del repositorio de código, creado con GitLab o GitHub, además de la URL del repositorio, se debe presentar capturas de pantalla donde se visualicen aspectos:</w:t>
+        <w:t xml:space="preserve">Como evidencia del repositorio de código, creado con </w:t>
+      </w:r>
+      <w:proofErr w:type="spellStart"/>
+      <w:r>
+        <w:t>GitLab</w:t>
+      </w:r>
+      <w:proofErr w:type="spellEnd"/>
+      <w:r>
+        <w:t xml:space="preserve"> o GitHub, además de la URL del repositorio, se debe presentar capturas de pantalla donde se visualicen aspectos:</w:t>
       </w:r>
     </w:p>
     <w:p>
@@ -2278,6 +2591,7 @@
         <w:jc w:val="both"/>
       </w:pPr>
       <w:r>
+        <w:lastRenderedPageBreak/>
         <w:t>Creación del proyecto del repositorio.</w:t>
       </w:r>
     </w:p>
@@ -2304,7 +2618,15 @@
         <w:jc w:val="both"/>
       </w:pPr>
       <w:r>
-        <w:t>Evidencia de la realización de alguna actualización (commit), donde se visualice la actualización y el historial de actualizaciones (Versiones)</w:t>
+        <w:t>Evidencia de la realización de alguna actualización (</w:t>
+      </w:r>
+      <w:proofErr w:type="spellStart"/>
+      <w:r>
+        <w:t>commit</w:t>
+      </w:r>
+      <w:proofErr w:type="spellEnd"/>
+      <w:r>
+        <w:t>), donde se visualice la actualización y el historial de actualizaciones (Versiones)</w:t>
       </w:r>
     </w:p>
     <w:p/>
@@ -2412,6 +2734,7 @@
         <w:jc w:val="both"/>
       </w:pPr>
       <w:r>
+        <w:lastRenderedPageBreak/>
         <w:t>Como evidencia de las reuniones que efectúa el equipo del proyecto, presentar capturas de pantalla de las reuniones efectuadas y si lo consideran pertinente algunas actas de las reuniones.</w:t>
       </w:r>
     </w:p>

</xml_diff>